<commit_message>
Umfeldanalyse: Aktuelles Datum aktualisiert
Daten der letzten Änderung auf dem Deckblatt aktualisiert
</commit_message>
<xml_diff>
--- a/Dokumentation/01-Analyse/Umfeldanalyse.docx
+++ b/Dokumentation/01-Analyse/Umfeldanalyse.docx
@@ -329,7 +329,21 @@
                                 <w:sz w:val="48"/>
                                 <w:szCs w:val="48"/>
                               </w:rPr>
-                              <w:t>13.0</w:t>
+                              <w:t>1</w:t>
+                            </w:r>
+                            <w:r>
+                              <w:rPr>
+                                <w:sz w:val="48"/>
+                                <w:szCs w:val="48"/>
+                              </w:rPr>
+                              <w:t>9</w:t>
+                            </w:r>
+                            <w:r>
+                              <w:rPr>
+                                <w:sz w:val="48"/>
+                                <w:szCs w:val="48"/>
+                              </w:rPr>
+                              <w:t>.0</w:t>
                             </w:r>
                             <w:r>
                               <w:rPr>
@@ -474,7 +488,21 @@
                           <w:sz w:val="48"/>
                           <w:szCs w:val="48"/>
                         </w:rPr>
-                        <w:t>13.0</w:t>
+                        <w:t>1</w:t>
+                      </w:r>
+                      <w:r>
+                        <w:rPr>
+                          <w:sz w:val="48"/>
+                          <w:szCs w:val="48"/>
+                        </w:rPr>
+                        <w:t>9</w:t>
+                      </w:r>
+                      <w:r>
+                        <w:rPr>
+                          <w:sz w:val="48"/>
+                          <w:szCs w:val="48"/>
+                        </w:rPr>
+                        <w:t>.0</w:t>
                       </w:r>
                       <w:r>
                         <w:rPr>
@@ -7563,12 +7591,7 @@
 </file>
 
 <file path=customXml/item3.xml><?xml version="1.0" encoding="utf-8"?>
-<?mso-contentType ?>
-<FormTemplates xmlns="http://schemas.microsoft.com/sharepoint/v3/contenttype/forms">
-  <Display>DocumentLibraryForm</Display>
-  <Edit>DocumentLibraryForm</Edit>
-  <New>DocumentLibraryForm</New>
-</FormTemplates>
+<b:Sources xmlns:b="http://schemas.openxmlformats.org/officeDocument/2006/bibliography" xmlns="http://schemas.openxmlformats.org/officeDocument/2006/bibliography" SelectedStyle="\APASixthEditionOfficeOnline.xsl" StyleName="APA" Version="6"/>
 </file>
 
 <file path=customXml/item4.xml><?xml version="1.0" encoding="utf-8"?>
@@ -7981,7 +8004,12 @@
 </file>
 
 <file path=customXml/item5.xml><?xml version="1.0" encoding="utf-8"?>
-<b:Sources xmlns:b="http://schemas.openxmlformats.org/officeDocument/2006/bibliography" xmlns="http://schemas.openxmlformats.org/officeDocument/2006/bibliography" SelectedStyle="\APASixthEditionOfficeOnline.xsl" StyleName="APA" Version="6"/>
+<?mso-contentType ?>
+<FormTemplates xmlns="http://schemas.microsoft.com/sharepoint/v3/contenttype/forms">
+  <Display>DocumentLibraryForm</Display>
+  <Edit>DocumentLibraryForm</Edit>
+  <New>DocumentLibraryForm</New>
+</FormTemplates>
 </file>
 
 <file path=customXml/itemProps1.xml><?xml version="1.0" encoding="utf-8"?>
@@ -8003,9 +8031,9 @@
 </file>
 
 <file path=customXml/itemProps3.xml><?xml version="1.0" encoding="utf-8"?>
-<ds:datastoreItem xmlns:ds="http://schemas.openxmlformats.org/officeDocument/2006/customXml" ds:itemID="{EF2C9A49-A769-4597-AC9D-CCBEE280DD91}">
+<ds:datastoreItem xmlns:ds="http://schemas.openxmlformats.org/officeDocument/2006/customXml" ds:itemID="{2856D731-A94C-404C-8F8F-47B471D4D03A}">
   <ds:schemaRefs>
-    <ds:schemaRef ds:uri="http://schemas.microsoft.com/sharepoint/v3/contenttype/forms"/>
+    <ds:schemaRef ds:uri="http://schemas.openxmlformats.org/officeDocument/2006/bibliography"/>
   </ds:schemaRefs>
 </ds:datastoreItem>
 </file>
@@ -8030,9 +8058,9 @@
 </file>
 
 <file path=customXml/itemProps5.xml><?xml version="1.0" encoding="utf-8"?>
-<ds:datastoreItem xmlns:ds="http://schemas.openxmlformats.org/officeDocument/2006/customXml" ds:itemID="{2856D731-A94C-404C-8F8F-47B471D4D03A}">
+<ds:datastoreItem xmlns:ds="http://schemas.openxmlformats.org/officeDocument/2006/customXml" ds:itemID="{EF2C9A49-A769-4597-AC9D-CCBEE280DD91}">
   <ds:schemaRefs>
-    <ds:schemaRef ds:uri="http://schemas.openxmlformats.org/officeDocument/2006/bibliography"/>
+    <ds:schemaRef ds:uri="http://schemas.microsoft.com/sharepoint/v3/contenttype/forms"/>
   </ds:schemaRefs>
 </ds:datastoreItem>
 </file>
</xml_diff>